<commit_message>
add dom builder without display
</commit_message>
<xml_diff>
--- a/26.Lab/SOLID-and-Design-Patterns-Lab.docx
+++ b/26.Lab/SOLID-and-Design-Patterns-Lab.docx
@@ -141,8 +141,6 @@
         </w:rPr>
         <w:t>Cannot be instantiated from outside</w:t>
       </w:r>
-      <w:bookmarkStart w:id="0" w:name="_GoBack"/>
-      <w:bookmarkEnd w:id="0"/>
     </w:p>
     <w:p>
       <w:pPr>
@@ -584,11 +582,20 @@
     <w:p>
       <w:pPr>
         <w:pStyle w:val="Heading2"/>
-      </w:pPr>
-      <w:r>
+        <w:rPr>
+          <w:color w:val="FF0000"/>
+        </w:rPr>
+      </w:pPr>
+      <w:r>
+        <w:rPr>
+          <w:color w:val="FF0000"/>
+        </w:rPr>
         <w:t xml:space="preserve">Tank </w:t>
       </w:r>
       <w:r>
+        <w:rPr>
+          <w:color w:val="FF0000"/>
+        </w:rPr>
         <w:t>Manufacturer</w:t>
       </w:r>
     </w:p>
@@ -596,14 +603,19 @@
       <w:pPr>
         <w:rPr>
           <w:b/>
-        </w:rPr>
-      </w:pPr>
-      <w:r>
+          <w:color w:val="FF0000"/>
+        </w:rPr>
+      </w:pPr>
+      <w:r>
+        <w:rPr>
+          <w:color w:val="FF0000"/>
+        </w:rPr>
         <w:t xml:space="preserve">Pattern: </w:t>
       </w:r>
       <w:r>
         <w:rPr>
           <w:b/>
+          <w:color w:val="FF0000"/>
         </w:rPr>
         <w:t>Factory Method</w:t>
       </w:r>
@@ -611,20 +623,33 @@
     <w:p>
       <w:pPr>
         <w:spacing w:after="0"/>
-      </w:pPr>
-      <w:r>
+        <w:rPr>
+          <w:color w:val="FF0000"/>
+        </w:rPr>
+      </w:pPr>
+      <w:r>
+        <w:rPr>
+          <w:color w:val="FF0000"/>
+        </w:rPr>
         <w:t xml:space="preserve">Write a program with several factories for manufacturing </w:t>
       </w:r>
       <w:r>
         <w:rPr>
           <w:b/>
+          <w:color w:val="FF0000"/>
         </w:rPr>
         <w:t>tanks</w:t>
       </w:r>
       <w:r>
+        <w:rPr>
+          <w:color w:val="FF0000"/>
+        </w:rPr>
         <w:t xml:space="preserve">. The </w:t>
       </w:r>
       <w:r>
+        <w:rPr>
+          <w:color w:val="FF0000"/>
+        </w:rPr>
         <w:t>following factories should be supported:</w:t>
       </w:r>
     </w:p>
@@ -635,37 +660,53 @@
           <w:ilvl w:val="0"/>
           <w:numId w:val="30"/>
         </w:numPr>
+        <w:rPr>
+          <w:color w:val="FF0000"/>
+        </w:rPr>
       </w:pPr>
       <w:r>
         <w:rPr>
           <w:b/>
+          <w:color w:val="FF0000"/>
         </w:rPr>
         <w:t>German</w:t>
       </w:r>
       <w:r>
+        <w:rPr>
+          <w:color w:val="FF0000"/>
+        </w:rPr>
         <w:t xml:space="preserve"> factory - manufactures a </w:t>
       </w:r>
       <w:r>
         <w:rPr>
           <w:b/>
+          <w:color w:val="FF0000"/>
         </w:rPr>
         <w:t>Tiger</w:t>
       </w:r>
       <w:r>
+        <w:rPr>
+          <w:color w:val="FF0000"/>
+        </w:rPr>
         <w:t xml:space="preserve"> tank, with speed </w:t>
       </w:r>
       <w:r>
         <w:rPr>
           <w:b/>
+          <w:color w:val="FF0000"/>
         </w:rPr>
         <w:t>4.5</w:t>
       </w:r>
       <w:r>
+        <w:rPr>
+          <w:color w:val="FF0000"/>
+        </w:rPr>
         <w:t xml:space="preserve"> and damage </w:t>
       </w:r>
       <w:r>
         <w:rPr>
           <w:b/>
+          <w:color w:val="FF0000"/>
         </w:rPr>
         <w:t>120</w:t>
       </w:r>
@@ -677,37 +718,53 @@
           <w:ilvl w:val="0"/>
           <w:numId w:val="30"/>
         </w:numPr>
+        <w:rPr>
+          <w:color w:val="FF0000"/>
+        </w:rPr>
       </w:pPr>
       <w:r>
         <w:rPr>
           <w:b/>
+          <w:color w:val="FF0000"/>
         </w:rPr>
         <w:t>Russian</w:t>
       </w:r>
       <w:r>
+        <w:rPr>
+          <w:color w:val="FF0000"/>
+        </w:rPr>
         <w:t xml:space="preserve"> factory - manufactures a </w:t>
       </w:r>
       <w:r>
         <w:rPr>
           <w:b/>
+          <w:color w:val="FF0000"/>
         </w:rPr>
         <w:t>T 34</w:t>
       </w:r>
       <w:r>
+        <w:rPr>
+          <w:color w:val="FF0000"/>
+        </w:rPr>
         <w:t xml:space="preserve"> tank, with speed </w:t>
       </w:r>
       <w:r>
         <w:rPr>
           <w:b/>
+          <w:color w:val="FF0000"/>
         </w:rPr>
         <w:t>3.3</w:t>
       </w:r>
       <w:r>
+        <w:rPr>
+          <w:color w:val="FF0000"/>
+        </w:rPr>
         <w:t xml:space="preserve"> and damage </w:t>
       </w:r>
       <w:r>
         <w:rPr>
           <w:b/>
+          <w:color w:val="FF0000"/>
         </w:rPr>
         <w:t>75</w:t>
       </w:r>
@@ -719,37 +776,53 @@
           <w:ilvl w:val="0"/>
           <w:numId w:val="30"/>
         </w:numPr>
+        <w:rPr>
+          <w:color w:val="FF0000"/>
+        </w:rPr>
       </w:pPr>
       <w:r>
         <w:rPr>
           <w:b/>
+          <w:color w:val="FF0000"/>
         </w:rPr>
         <w:t>American</w:t>
       </w:r>
       <w:r>
+        <w:rPr>
+          <w:color w:val="FF0000"/>
+        </w:rPr>
         <w:t xml:space="preserve"> factory - manufactures a </w:t>
       </w:r>
       <w:r>
         <w:rPr>
           <w:b/>
+          <w:color w:val="FF0000"/>
         </w:rPr>
         <w:t>M1 Abrams</w:t>
       </w:r>
       <w:r>
+        <w:rPr>
+          <w:color w:val="FF0000"/>
+        </w:rPr>
         <w:t xml:space="preserve"> tank, with speed </w:t>
       </w:r>
       <w:r>
         <w:rPr>
           <w:b/>
+          <w:color w:val="FF0000"/>
         </w:rPr>
         <w:t>5.4</w:t>
       </w:r>
       <w:r>
+        <w:rPr>
+          <w:color w:val="FF0000"/>
+        </w:rPr>
         <w:t xml:space="preserve"> and damage </w:t>
       </w:r>
       <w:r>
         <w:rPr>
           <w:b/>
+          <w:color w:val="FF0000"/>
         </w:rPr>
         <w:t>120</w:t>
       </w:r>
@@ -758,8 +831,14 @@
       <w:pPr>
         <w:spacing w:after="0"/>
         <w:jc w:val="both"/>
-      </w:pPr>
-      <w:r>
+        <w:rPr>
+          <w:color w:val="FF0000"/>
+        </w:rPr>
+      </w:pPr>
+      <w:r>
+        <w:rPr>
+          <w:color w:val="FF0000"/>
+        </w:rPr>
         <w:t>Steps:</w:t>
       </w:r>
     </w:p>
@@ -772,14 +851,19 @@
         </w:numPr>
         <w:rPr>
           <w:noProof/>
-        </w:rPr>
-      </w:pPr>
-      <w:r>
+          <w:color w:val="FF0000"/>
+        </w:rPr>
+      </w:pPr>
+      <w:r>
+        <w:rPr>
+          <w:color w:val="FF0000"/>
+        </w:rPr>
         <w:t xml:space="preserve">Define an </w:t>
       </w:r>
       <w:r>
         <w:rPr>
           <w:noProof/>
+          <w:color w:val="FF0000"/>
         </w:rPr>
         <w:t xml:space="preserve">abstract factory with a </w:t>
       </w:r>
@@ -788,6 +872,7 @@
           <w:rFonts w:ascii="Consolas" w:hAnsi="Consolas" w:cs="Consolas"/>
           <w:b/>
           <w:noProof/>
+          <w:color w:val="FF0000"/>
         </w:rPr>
         <w:t>CreateTank()</w:t>
       </w:r>
@@ -795,6 +880,7 @@
         <w:rPr>
           <w:rFonts w:cs="Consolas"/>
           <w:noProof/>
+          <w:color w:val="FF0000"/>
         </w:rPr>
         <w:t xml:space="preserve"> method</w:t>
       </w:r>
@@ -808,17 +894,20 @@
         </w:numPr>
         <w:rPr>
           <w:noProof/>
+          <w:color w:val="FF0000"/>
         </w:rPr>
       </w:pPr>
       <w:r>
         <w:rPr>
           <w:noProof/>
+          <w:color w:val="FF0000"/>
         </w:rPr>
         <w:t>Define concrete factories with concrete implementations of that method</w:t>
       </w:r>
       <w:r>
         <w:rPr>
           <w:noProof/>
+          <w:color w:val="FF0000"/>
         </w:rPr>
         <w:t xml:space="preserve"> (e.g. </w:t>
       </w:r>
@@ -826,12 +915,14 @@
         <w:rPr>
           <w:b/>
           <w:noProof/>
+          <w:color w:val="FF0000"/>
         </w:rPr>
         <w:t>GermanTankFactory</w:t>
       </w:r>
       <w:r>
         <w:rPr>
           <w:noProof/>
+          <w:color w:val="FF0000"/>
         </w:rPr>
         <w:t xml:space="preserve"> creates a </w:t>
       </w:r>
@@ -839,12 +930,14 @@
         <w:rPr>
           <w:b/>
           <w:noProof/>
+          <w:color w:val="FF0000"/>
         </w:rPr>
         <w:t>Tiger</w:t>
       </w:r>
       <w:r>
         <w:rPr>
           <w:noProof/>
+          <w:color w:val="FF0000"/>
         </w:rPr>
         <w:t xml:space="preserve"> tank)</w:t>
       </w:r>
@@ -858,11 +951,13 @@
         </w:numPr>
         <w:rPr>
           <w:noProof/>
+          <w:color w:val="FF0000"/>
         </w:rPr>
       </w:pPr>
       <w:r>
         <w:rPr>
           <w:noProof/>
+          <w:color w:val="FF0000"/>
         </w:rPr>
         <w:t>Use the concrete factories interchangeably in the code</w:t>
       </w:r>
@@ -1359,32 +1454,47 @@
           <w:ilvl w:val="0"/>
           <w:numId w:val="35"/>
         </w:numPr>
-      </w:pPr>
-      <w:r>
+        <w:rPr>
+          <w:color w:val="FF0000"/>
+        </w:rPr>
+      </w:pPr>
+      <w:r>
+        <w:rPr>
+          <w:color w:val="FF0000"/>
+        </w:rPr>
         <w:t xml:space="preserve">Create an </w:t>
       </w:r>
       <w:r>
         <w:rPr>
           <w:rFonts w:ascii="Consolas" w:hAnsi="Consolas" w:cs="Consolas"/>
           <w:b/>
+          <w:color w:val="FF0000"/>
         </w:rPr>
         <w:t>Element</w:t>
       </w:r>
       <w:r>
+        <w:rPr>
+          <w:color w:val="FF0000"/>
+        </w:rPr>
         <w:t xml:space="preserve"> class that holds a </w:t>
       </w:r>
       <w:r>
         <w:rPr>
           <w:b/>
+          <w:color w:val="FF0000"/>
         </w:rPr>
         <w:t>type</w:t>
       </w:r>
       <w:r>
+        <w:rPr>
+          <w:color w:val="FF0000"/>
+        </w:rPr>
         <w:t xml:space="preserve"> and a </w:t>
       </w:r>
       <w:r>
         <w:rPr>
           <w:b/>
+          <w:color w:val="FF0000"/>
         </w:rPr>
         <w:t>collection of its children</w:t>
       </w:r>
@@ -1396,28 +1506,42 @@
           <w:ilvl w:val="0"/>
           <w:numId w:val="35"/>
         </w:numPr>
-      </w:pPr>
-      <w:r>
+        <w:rPr>
+          <w:color w:val="FF0000"/>
+        </w:rPr>
+      </w:pPr>
+      <w:r>
+        <w:rPr>
+          <w:color w:val="FF0000"/>
+        </w:rPr>
         <w:t xml:space="preserve">Define </w:t>
       </w:r>
       <w:r>
         <w:rPr>
           <w:rFonts w:ascii="Consolas" w:hAnsi="Consolas" w:cs="Consolas"/>
           <w:b/>
+          <w:color w:val="FF0000"/>
         </w:rPr>
         <w:t>Add()</w:t>
       </w:r>
       <w:r>
+        <w:rPr>
+          <w:color w:val="FF0000"/>
+        </w:rPr>
         <w:t xml:space="preserve"> and </w:t>
       </w:r>
       <w:r>
         <w:rPr>
           <w:rFonts w:ascii="Consolas" w:hAnsi="Consolas" w:cs="Consolas"/>
           <w:b/>
+          <w:color w:val="FF0000"/>
         </w:rPr>
         <w:t>Remove()</w:t>
       </w:r>
       <w:r>
+        <w:rPr>
+          <w:color w:val="FF0000"/>
+        </w:rPr>
         <w:t xml:space="preserve"> methods for adding/removing children - add validation for null</w:t>
       </w:r>
     </w:p>
@@ -1456,25 +1580,38 @@
           <w:ilvl w:val="0"/>
           <w:numId w:val="35"/>
         </w:numPr>
-      </w:pPr>
-      <w:r>
+        <w:rPr>
+          <w:color w:val="FF0000"/>
+        </w:rPr>
+      </w:pPr>
+      <w:r>
+        <w:rPr>
+          <w:color w:val="FF0000"/>
+        </w:rPr>
         <w:t xml:space="preserve">Create a constructor that accepts </w:t>
       </w:r>
       <w:r>
         <w:rPr>
           <w:b/>
+          <w:color w:val="FF0000"/>
         </w:rPr>
         <w:t>type</w:t>
       </w:r>
       <w:r>
+        <w:rPr>
+          <w:color w:val="FF0000"/>
+        </w:rPr>
         <w:t xml:space="preserve"> + an arbitrary number of </w:t>
       </w:r>
       <w:r>
         <w:rPr>
           <w:b/>
+          <w:color w:val="FF0000"/>
         </w:rPr>
         <w:t>elements</w:t>
       </w:r>
+      <w:bookmarkStart w:id="0" w:name="_GoBack"/>
+      <w:bookmarkEnd w:id="0"/>
     </w:p>
     <w:tbl>
       <w:tblPr>
@@ -5501,7 +5638,7 @@
                               <w:sz w:val="18"/>
                               <w:szCs w:val="18"/>
                             </w:rPr>
-                            <w:t>1</w:t>
+                            <w:t>4</w:t>
                           </w:r>
                           <w:r>
                             <w:rPr>
@@ -5622,7 +5759,7 @@
                         <w:sz w:val="18"/>
                         <w:szCs w:val="18"/>
                       </w:rPr>
-                      <w:t>1</w:t>
+                      <w:t>4</w:t>
                     </w:r>
                     <w:r>
                       <w:rPr>
@@ -7006,7 +7143,7 @@
         </mc:Choice>
         <mc:Fallback>
           <w:pict>
-            <v:line w14:anchorId="27347009" id="Straight Connector 1" o:spid="_x0000_s1026" style="position:absolute;flip:y;z-index:251662336;visibility:visible;mso-wrap-style:square;mso-width-percent:0;mso-height-percent:0;mso-wrap-distance-left:9pt;mso-wrap-distance-top:0;mso-wrap-distance-right:9pt;mso-wrap-distance-bottom:0;mso-position-horizontal:absolute;mso-position-horizontal-relative:text;mso-position-vertical:absolute;mso-position-vertical-relative:text;mso-width-percent:0;mso-height-percent:0;mso-width-relative:margin;mso-height-relative:margin" from="-.35pt,11.2pt" to="520.45pt,11.2pt" o:gfxdata="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" strokecolor="#f37123" strokeweight="1pt">
+            <v:line w14:anchorId="214676A0" id="Straight Connector 1" o:spid="_x0000_s1026" style="position:absolute;flip:y;z-index:251662336;visibility:visible;mso-wrap-style:square;mso-width-percent:0;mso-height-percent:0;mso-wrap-distance-left:9pt;mso-wrap-distance-top:0;mso-wrap-distance-right:9pt;mso-wrap-distance-bottom:0;mso-position-horizontal:absolute;mso-position-horizontal-relative:text;mso-position-vertical:absolute;mso-position-vertical-relative:text;mso-width-percent:0;mso-height-percent:0;mso-width-relative:margin;mso-height-relative:margin" from="-.35pt,11.2pt" to="520.45pt,11.2pt" o:gfxdata="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" strokecolor="#f37123" strokeweight="1pt">
               <v:stroke endcap="round"/>
             </v:line>
           </w:pict>
@@ -7161,7 +7298,7 @@
                           <wp:extent cx="1360800" cy="439200"/>
                           <wp:effectExtent l="0" t="0" r="0" b="0"/>
                           <wp:docPr id="24" name="Picture 24" title="Software University Foundation - logo">
-                            <a:hlinkClick xmlns:a="http://schemas.openxmlformats.org/drawingml/2006/main" r:id="rId1"/>
+                            <a:hlinkClick xmlns:a="http://schemas.openxmlformats.org/drawingml/2006/main" r:id="rId22"/>
                           </wp:docPr>
                           <wp:cNvGraphicFramePr>
                             <a:graphicFrameLocks xmlns:a="http://schemas.openxmlformats.org/drawingml/2006/main"/>
@@ -13132,7 +13269,7 @@
 </file>
 
 <file path=customXml/itemProps1.xml><?xml version="1.0" encoding="utf-8"?>
-<ds:datastoreItem xmlns:ds="http://schemas.openxmlformats.org/officeDocument/2006/customXml" ds:itemID="{630047E8-95B1-4678-8A0B-8F49A902AD9F}">
+<ds:datastoreItem xmlns:ds="http://schemas.openxmlformats.org/officeDocument/2006/customXml" ds:itemID="{B6D13408-CC09-4127-87E0-72AC46E42655}">
   <ds:schemaRefs>
     <ds:schemaRef ds:uri="http://schemas.openxmlformats.org/officeDocument/2006/bibliography"/>
   </ds:schemaRefs>

</xml_diff>